<commit_message>
Add date to tz
</commit_message>
<xml_diff>
--- a/decanter/Docs/Тз_Москальцов.docx
+++ b/decanter/Docs/Тз_Москальцов.docx
@@ -1087,7 +1087,22 @@
         <w:t xml:space="preserve"> </w:t>
       </w:r>
       <w:r>
-        <w:t>версия 3.12.0</w:t>
+        <w:t>версия 3.1</w:t>
+      </w:r>
+      <w:r>
+        <w:rPr>
+          <w:lang w:val="en-US"/>
+        </w:rPr>
+        <w:t>3</w:t>
+      </w:r>
+      <w:r>
+        <w:t>.</w:t>
+      </w:r>
+      <w:r>
+        <w:rPr>
+          <w:lang w:val="en-US"/>
+        </w:rPr>
+        <w:t>1</w:t>
       </w:r>
       <w:r>
         <w:t>;</w:t>
@@ -1176,19 +1191,43 @@
           <w:sz w:val="28"/>
           <w:szCs w:val="28"/>
         </w:rPr>
-        <w:t xml:space="preserve">Общий срок работ по созданию плагина составляет 10 недель </w:t>
-      </w:r>
-    </w:p>
-    <w:p>
-      <w:pPr>
-        <w:spacing w:line="360" w:lineRule="auto"/>
-        <w:ind w:left="-464"/>
-        <w:jc w:val="both"/>
+        <w:t>Общий срок работ по созданию плагина составляет 10 недель</w:t>
+      </w:r>
+      <w:r>
         <w:rPr>
           <w:sz w:val="28"/>
           <w:szCs w:val="28"/>
         </w:rPr>
-      </w:pPr>
+        <w:t xml:space="preserve"> </w:t>
+      </w:r>
+      <w:r>
+        <w:rPr>
+          <w:sz w:val="28"/>
+          <w:szCs w:val="28"/>
+        </w:rPr>
+        <w:t xml:space="preserve">дата сдачи </w:t>
+      </w:r>
+      <w:r>
+        <w:rPr>
+          <w:sz w:val="28"/>
+          <w:szCs w:val="28"/>
+        </w:rPr>
+        <w:t>0</w:t>
+      </w:r>
+      <w:r>
+        <w:rPr>
+          <w:sz w:val="28"/>
+          <w:szCs w:val="28"/>
+        </w:rPr>
+        <w:t>6</w:t>
+      </w:r>
+      <w:r>
+        <w:rPr>
+          <w:sz w:val="28"/>
+          <w:szCs w:val="28"/>
+        </w:rPr>
+        <w:t>.04.2021</w:t>
+      </w:r>
     </w:p>
     <w:p>
       <w:pPr>

</xml_diff>